<commit_message>
minor revisions to main document, updated bibliography, split document for submission, and added revision memo
</commit_message>
<xml_diff>
--- a/manuscript9.docx
+++ b/manuscript9.docx
@@ -238,6 +238,18 @@
         <w:t xml:space="preserve"> </w:t>
       </w:r>
       <w:r>
+        <w:t xml:space="preserve">and</w:t>
+      </w:r>
+      <w:r>
+        <w:t xml:space="preserve"> </w:t>
+      </w:r>
+      <w:r>
+        <w:t xml:space="preserve">behaviors</w:t>
+      </w:r>
+      <w:r>
+        <w:t xml:space="preserve"> </w:t>
+      </w:r>
+      <w:r>
         <w:t xml:space="preserve">in</w:t>
       </w:r>
       <w:r>
@@ -1364,7 +1376,37 @@
         <w:t xml:space="preserve"> </w:t>
       </w:r>
       <w:r>
-        <w:t xml:space="preserve">(e.g., Bourdieu 1990, Vaisey and Lizardo 2016).</w:t>
+        <w:t xml:space="preserve">(e.g., Bourdieu 1990, Vaisey and Lizardo 2016). These two models represent different approaches to understanding how people come to hold different forms of</w:t>
+      </w:r>
+      <w:r>
+        <w:t xml:space="preserve"> </w:t>
+      </w:r>
+      <w:r>
+        <w:rPr>
+          <w:i/>
+        </w:rPr>
+        <w:t xml:space="preserve">personal culture</w:t>
+      </w:r>
+      <w:r>
+        <w:t xml:space="preserve">, or the declarative and non-delcarative attitudes, worldviews, values, dispositions, and associations that manifest at the individual level</w:t>
+      </w:r>
+      <w:r>
+        <w:t xml:space="preserve"> </w:t>
+      </w:r>
+      <w:r>
+        <w:t xml:space="preserve">(</w:t>
+      </w:r>
+      <w:r>
+        <w:rPr>
+          <w:b/>
+        </w:rPr>
+        <w:t xml:space="preserve">???</w:t>
+      </w:r>
+      <w:r>
+        <w:t xml:space="preserve">)</w:t>
+      </w:r>
+      <w:r>
+        <w:t xml:space="preserve">.</w:t>
       </w:r>
     </w:p>
     <w:p>
@@ -1372,7 +1414,7 @@
         <w:pStyle w:val="BodyText"/>
       </w:pPr>
       <w:r>
-        <w:t xml:space="preserve">In this paper, we make these two models of attitude change explicit, deduce some of their empirical implications, and derive a statistical model for estimating the prevalence of active updating using panel data. In contrast to previous models that tend to assume one of these data-generating processes to measure stability and reliability of estimates over time, our approach separates persisting change from non-persisting change to estimate if there is evidence of individuals in the population making persistent changes in attitudes and behaviors. We then apply this method to 184 items from the 2006-2014 General Social Surveys (GSS). By classifying the pattern of change at the individual level, we can clarify when different accounts of aggregate change are more likely to apply. Because of data limitations, we cannot speak to all types of cultural objects (e.g., music styles, baby names). We do, however, investigate a wide variety of opinions, including views on politics, free speech, race, and gender roles, and practices including socializing at bars or attending church, that are important in contemporary U.S. society.</w:t>
+        <w:t xml:space="preserve">In this paper, we make these two models of personal culture change explicit, deduce some of their empirical implications, and derive a statistical model for estimating the prevalence of active updating using panel data. In contrast to previous models that tend to assume one of these data-generating processes to measure stability and reliability of estimates over time, our approach separates persisting change from non-persisting change to estimate if there is evidence of individuals in the population making persistent changes in attitudes and behaviors. We then apply this method to 184 items from the 2006-2014 General Social Surveys (GSS). By classifying the pattern of change in personal culture, we can clarify when different accounts of aggregate change are more likely to apply. Because of data limitations, we cannot speak to all types of cultural objects (e.g., music styles, baby names). We do, however, investigate a wide variety of opinions, including views on politics, free speech, race, and gender roles, and practices including socializing at bars or attending church, that are important in contemporary U.S. society.</w:t>
       </w:r>
     </w:p>
     <w:p>
@@ -1841,7 +1883,25 @@
         <w:t xml:space="preserve">(Alwin 2007; Krosnick and Alwin 1989)</w:t>
       </w:r>
       <w:r>
-        <w:t xml:space="preserve">.</w:t>
+        <w:t xml:space="preserve">. In this framework, we use the term</w:t>
+      </w:r>
+      <w:r>
+        <w:t xml:space="preserve"> </w:t>
+      </w:r>
+      <w:r>
+        <w:t xml:space="preserve">“</w:t>
+      </w:r>
+      <w:r>
+        <w:t xml:space="preserve">updating</w:t>
+      </w:r>
+      <w:r>
+        <w:t xml:space="preserve">”</w:t>
+      </w:r>
+      <w:r>
+        <w:t xml:space="preserve"> </w:t>
+      </w:r>
+      <w:r>
+        <w:t xml:space="preserve">to refer to the change to a new baseline for whatever reason, not necessarily requiring the incorporation of new or better information.</w:t>
       </w:r>
     </w:p>
     <w:p>
@@ -2271,7 +2331,7 @@
         <w:t xml:space="preserve"> </w:t>
       </w:r>
       <w:r>
-        <w:t xml:space="preserve">(Robinson 2007)</w:t>
+        <w:t xml:space="preserve">(Robinson 2007; Smith-Lovin and Heise 1988)</w:t>
       </w:r>
       <w:r>
         <w:t xml:space="preserve">. The notion that individuals are stable in their dispositions is commonly associated with cohort replacement theories of attitude change at the population level. These models posit that people hold relatively stable opinions, that few people change their attitudes as they age, and that most change in public opinion must come from older people dying and being replaced in the population with young people who hold different opinions (Mannheim 1952; Ryder 1965). Vaisey and Lizardo (2016), looking at a range of opinion items in the GSS, suggest that change for most likely comes in the form of cohort replacement.</w:t>
@@ -4308,7 +4368,19 @@
         <w:t xml:space="preserve">(Warren and Halpern-Manners 2012; Oh, Yeatman, and Trinitapoli 2019)</w:t>
       </w:r>
       <w:r>
-        <w:t xml:space="preserve">. While Warren and Halpern-Manners [@-warrenhalpernmanners] outline several forms of panel conditioning, we can group these into two broad patterns. One set of patterns suggests that people’s responses become more consistent over time as participation in the survey forces them to crystallize their beliefs, seek out new information that helps them form beliefs, realize their beliefs are out of sync with the general population, or learn to</w:t>
+        <w:t xml:space="preserve">. While Warren and Halpern-Manners</w:t>
+      </w:r>
+      <w:r>
+        <w:t xml:space="preserve"> </w:t>
+      </w:r>
+      <w:r>
+        <w:t xml:space="preserve">(2012)</w:t>
+      </w:r>
+      <w:r>
+        <w:t xml:space="preserve"> </w:t>
+      </w:r>
+      <w:r>
+        <w:t xml:space="preserve">outline several forms of panel conditioning, we can group these into two broad patterns. One set of patterns suggests that people’s responses become more consistent over time as participation in the survey forces them to crystallize their beliefs, seek out new information that helps them form beliefs, realize their beliefs are out of sync with the general population, or learn to</w:t>
       </w:r>
       <w:r>
         <w:t xml:space="preserve"> </w:t>
@@ -6228,7 +6300,19 @@
         <w:t xml:space="preserve">gay rights</w:t>
       </w:r>
       <w:r>
-        <w:t xml:space="preserve">. There are 6 items that ask about some aspect of gay rights, and all show evidence for active updating. Questions about civil liberties for gays and about gay marriage are the highest in their categories. The huge public and political salience of this issue throughout the study period likely made this issue one where more people than usual were open to revising their views. This pattern is strongly consistent with Zaller’s [@-zaller] argument that highly salient issues where elite opinion shifts can lead to large changes in public opinion.</w:t>
+        <w:t xml:space="preserve">. There are 6 items that ask about some aspect of gay rights, and all show evidence for active updating. Questions about civil liberties for gays and about gay marriage are the highest in their categories. The huge public and political salience of this issue throughout the study period likely made this issue one where more people than usual were open to revising their views. This pattern is strongly consistent with Zaller’s</w:t>
+      </w:r>
+      <w:r>
+        <w:t xml:space="preserve"> </w:t>
+      </w:r>
+      <w:r>
+        <w:t xml:space="preserve">(1992)</w:t>
+      </w:r>
+      <w:r>
+        <w:t xml:space="preserve"> </w:t>
+      </w:r>
+      <w:r>
+        <w:t xml:space="preserve">argument that highly salient issues where elite opinion shifts can lead to large changes in public opinion.</w:t>
       </w:r>
     </w:p>
     <w:p>
@@ -6433,7 +6517,7 @@
         <w:t xml:space="preserve"> </w:t>
       </w:r>
       <w:r>
-        <w:t xml:space="preserve">In general terms, consistent with previous research (e.g., Vaisey and Lizardo 2016), we see a greater degree of evidence in support of the settled dispositions model. Around 40 percent of all items show no evidence for updating. For the items that do show evidence of active updating, the overall rate of change in the population is likely low. Adult Americans are highly consistent in their attitudes from year to year, and those who appear to change tend to bounce back to where they were. What that means in practice is that knowing what a person said two years ago provides almost no better prediction of their current views than knowing what they said four years ago. Unfortunately, because of measurement error, we cannot be sure exactly how much updating there is. But the average level of updating for most views appears to be low.</w:t>
+        <w:t xml:space="preserve">In general terms, consistent with previous research (e.g., Vaisey and Lizardo 2016), we see a greater degree of evidence in support of the settled dispositions model. Around 40 percent of all items show no evidence for updating. For the items that do show evidence of active updating, the overall rate of change in the population is likely low. Adult Americans are highly consistent in their attitudes from year to year, and those who appear to change tend to bounce back to a stable baseline. What that means in practice is that knowing what a person said two years ago provides almost no better prediction of their current views than knowing what they said four years ago. Unfortunately, because of measurement error, we cannot be sure exactly how much updating there is. But the average level of updating for most views appears to be low.</w:t>
       </w:r>
     </w:p>
     <w:p>
@@ -6549,7 +6633,10 @@
         <w:pStyle w:val="FirstParagraph"/>
       </w:pPr>
       <w:r>
-        <w:t xml:space="preserve">What are the broader implications of these findings, both for theories of cultural change and for empirical work in this area? In the domain of cultural theory, our findings support the view that a great deal of cultural change happens slowly, through the mechanism of cohort succession. Most beliefs about gender roles, sexual morality, and abortion are, by and large, settled by early adulthood. The settled nature of these beliefs is often coupled with a high rate of consistency, suggesting that individuals truly hold these beliefs or at least have sufficient external support to consistently report them over time. In contrast, many views about race were so inconsistent that it would be difficult to call them either settled or updating. Even for those items that did display strong evidence for active updating (e.g. </w:t>
+        <w:t xml:space="preserve">What are the broader implications of these findings, both for theories of cultural change and for empirical work in this area? In the domain of cultural theory, our findings support the view that a great deal of cultural change happens slowly, through the mechanism of cohort succession. Most beliefs about gender roles, sexual morality, and abortion are, by and large, settled by early adulthood. The settled nature of these beliefs is often coupled with a high rate of consistency, suggesting that individuals truly hold these beliefs or at least have sufficient external support to consistently report them over time. In contrast, many views about race were so inconsistent that it would be difficult to call them either settled or updating. Even for those items that did display strong evidence for active updating (e.g.</w:t>
+      </w:r>
+      <w:r>
+        <w:t xml:space="preserve"> </w:t>
       </w:r>
       <w:r>
         <w:t xml:space="preserve">“</w:t>
@@ -6587,7 +6674,7 @@
         <w:pStyle w:val="BodyText"/>
       </w:pPr>
       <w:r>
-        <w:t xml:space="preserve">In contrast to other beliefs, the pattern of findings for gay rights show that a high degree of public salience and social movements can accelerate change by encouraging people to update their views. By definition, salience is a limited resource, meaning only a few beliefs and behaviors could change at this rate during any given period. The baseline process of attitude change appears to be more consistent with a model that shows that people do not really change; rather, they die and are replaced by cohorts with different views. This general model is more consistent with a Bourdieusian theory that emphasizes the</w:t>
+        <w:t xml:space="preserve">The overall pattern of results suggests that one reason attitudes are largely stable is because most issues simply do not reach the kind of salience necessary to shift people’s opinions. In contrast to other beliefs, the pattern of findings for gay rights show that a high degree of public salience and social movements can accelerate change by encouraging people to update their views. By definition, salience is a limited resource, meaning only a few beliefs and behaviors could change at this rate during any given period. The baseline process of attitude change appears to be more consistent with a model that shows that people do not really change; rather, they die and are replaced by cohorts with different views. This general model is more consistent with a Bourdieusian theory that emphasizes the</w:t>
       </w:r>
       <w:r>
         <w:t xml:space="preserve"> </w:t>
@@ -6657,7 +6744,7 @@
         <w:pStyle w:val="BodyText"/>
       </w:pPr>
       <w:r>
-        <w:t xml:space="preserve">For some beliefs, such as whether aging parents should live with their adult children and whether divorce laws are too lenient, persistent change becomes more common with age, a pattern that is not accounted for in any major hypothesis about the relationship between age and attitude change. Rather than supporting a single theory linking age to attitude change, our results call for more work linking attitude content to social factors and institutional norms that encourage openness to change at different ages. Rather than assuming that</w:t>
+        <w:t xml:space="preserve">For some beliefs, such as whether aging parents should live with their adult children and whether divorce laws are too lenient, persistent change becomes more common with age, a pattern that is not accounted for in any major hypothesis about the relationship between age and attitude change. This pattern suggests that the salience of an issue can matter at the individual level, as well as the societal level. Rather than supporting a single theory linking age to attitude change, our results call for more work linking attitude content to social factors and institutional norms that encourage openness to change at different ages. Rather than assuming that</w:t>
       </w:r>
       <w:r>
         <w:t xml:space="preserve"> </w:t>
@@ -6783,7 +6870,7 @@
         <w:pStyle w:val="BodyText"/>
       </w:pPr>
       <w:r>
-        <w:t xml:space="preserve">Our work cannot speak to the strength of ideological commitments or whether individuals have the kind of tightly knit belief structures that political scientists typically call</w:t>
+        <w:t xml:space="preserve">The finding that ideological identification is comparatively stable should not be taken to imply that most people in the population have the kind of tightly knit belief structures that political scientists typically call</w:t>
       </w:r>
       <w:r>
         <w:t xml:space="preserve"> </w:t>
@@ -6801,7 +6888,7 @@
         <w:t xml:space="preserve"> </w:t>
       </w:r>
       <w:r>
-        <w:t xml:space="preserve">Outside of a handful of high-profile political items such as partisan identity, abortion, and gay marriage, individuals appear to lack strong, clear opinions on specific policy questions. The low degree of consistency in beliefs is consistent with the idea that people are</w:t>
+        <w:t xml:space="preserve">Outside of a handful of high-profile political items such as partisan identity, abortion, and gay marriage, individuals appear to lack strong, clear opinions on most specific policy questions. The low degree of consistency in beliefs is consistent with the idea that people are</w:t>
       </w:r>
       <w:r>
         <w:t xml:space="preserve"> </w:t>
@@ -6866,7 +6953,7 @@
         <w:t xml:space="preserve"> </w:t>
       </w:r>
       <w:r>
-        <w:t xml:space="preserve">(Zaller 1992)</w:t>
+        <w:t xml:space="preserve">(1992)</w:t>
       </w:r>
       <w:r>
         <w:t xml:space="preserve"> </w:t>
@@ -7602,7 +7689,7 @@
       </w:r>
       <w:bookmarkEnd w:id="62"/>
     </w:p>
-    <w:bookmarkStart w:id="111" w:name="refs"/>
+    <w:bookmarkStart w:id="112" w:name="refs"/>
     <w:bookmarkStart w:id="63" w:name="ref-abramowitzsaunders06"/>
     <w:p>
       <w:pPr>
@@ -8639,7 +8726,29 @@
       </w:r>
     </w:p>
     <w:bookmarkEnd w:id="105"/>
-    <w:bookmarkStart w:id="106" w:name="ref-vaiseylizardo"/>
+    <w:bookmarkStart w:id="106" w:name="ref-smithlovinheise"/>
+    <w:p>
+      <w:pPr>
+        <w:pStyle w:val="Bibliography"/>
+      </w:pPr>
+      <w:r>
+        <w:t xml:space="preserve">Smith-Lovin, Lynn, and David R. Heise. 1988.</w:t>
+      </w:r>
+      <w:r>
+        <w:t xml:space="preserve"> </w:t>
+      </w:r>
+      <w:r>
+        <w:rPr>
+          <w:i/>
+        </w:rPr>
+        <w:t xml:space="preserve">Analyzing Social Interaction: Advances in Affect Control Theory</w:t>
+      </w:r>
+      <w:r>
+        <w:t xml:space="preserve">. New York: Gordon; Breach Science Publishers.</w:t>
+      </w:r>
+    </w:p>
+    <w:bookmarkEnd w:id="106"/>
+    <w:bookmarkStart w:id="107" w:name="ref-vaiseylizardo"/>
     <w:p>
       <w:pPr>
         <w:pStyle w:val="Bibliography"/>
@@ -8663,8 +8772,8 @@
         <w:t xml:space="preserve">2: 1–15.</w:t>
       </w:r>
     </w:p>
-    <w:bookmarkEnd w:id="106"/>
-    <w:bookmarkStart w:id="107" w:name="ref-visserkrosnick"/>
+    <w:bookmarkEnd w:id="107"/>
+    <w:bookmarkStart w:id="108" w:name="ref-visserkrosnick"/>
     <w:p>
       <w:pPr>
         <w:pStyle w:val="Bibliography"/>
@@ -8688,8 +8797,8 @@
         <w:t xml:space="preserve">75 (6): 1389–1410.</w:t>
       </w:r>
     </w:p>
-    <w:bookmarkEnd w:id="107"/>
-    <w:bookmarkStart w:id="108" w:name="ref-vissermirabile"/>
+    <w:bookmarkEnd w:id="108"/>
+    <w:bookmarkStart w:id="109" w:name="ref-vissermirabile"/>
     <w:p>
       <w:pPr>
         <w:pStyle w:val="Bibliography"/>
@@ -8713,8 +8822,8 @@
         <w:t xml:space="preserve">87 (6): 779–95.</w:t>
       </w:r>
     </w:p>
-    <w:bookmarkEnd w:id="108"/>
-    <w:bookmarkStart w:id="109" w:name="ref-warrenhalpernmanners"/>
+    <w:bookmarkEnd w:id="109"/>
+    <w:bookmarkStart w:id="110" w:name="ref-warrenhalpernmanners"/>
     <w:p>
       <w:pPr>
         <w:pStyle w:val="Bibliography"/>
@@ -8738,8 +8847,8 @@
         <w:t xml:space="preserve">41 (4): 491–534.</w:t>
       </w:r>
     </w:p>
-    <w:bookmarkEnd w:id="109"/>
-    <w:bookmarkStart w:id="110" w:name="ref-zaller"/>
+    <w:bookmarkEnd w:id="110"/>
+    <w:bookmarkStart w:id="111" w:name="ref-zaller"/>
     <w:p>
       <w:pPr>
         <w:pStyle w:val="Bibliography"/>
@@ -8760,8 +8869,8 @@
         <w:t xml:space="preserve">. New York: Cambridge University Press.</w:t>
       </w:r>
     </w:p>
-    <w:bookmarkEnd w:id="110"/>
     <w:bookmarkEnd w:id="111"/>
+    <w:bookmarkEnd w:id="112"/>
     <w:sectPr>
       <w:footerReference w:type="even" r:id="rId10"/>
       <w:footerReference w:type="default" r:id="rId9"/>

</xml_diff>